<commit_message>
Letzte synchro vor Abfahrt
</commit_message>
<xml_diff>
--- a/doku/David/Dokumentation.docx
+++ b/doku/David/Dokumentation.docx
@@ -1445,13 +1445,7 @@
         <w:spacing w:after="60"/>
       </w:pPr>
       <w:r>
-        <w:t>Um leicht</w:t>
-      </w:r>
-      <w:r>
-        <w:t>er</w:t>
-      </w:r>
-      <w:r>
-        <w:t xml:space="preserve"> zu erkennen in welchem Modus sich der </w:t>
+        <w:t xml:space="preserve">Um leichter zu erkennen in welchem Modus sich der </w:t>
       </w:r>
       <w:proofErr w:type="spellStart"/>
       <w:r>
@@ -1676,22 +1670,7 @@
         <w:t xml:space="preserve">ein Signal von </w:t>
       </w:r>
       <w:r>
-        <w:t>0V an den RX/TX-Intern Ausgang des µC gelegt wird. Der Empfangsmodus wird durch +</w:t>
-      </w:r>
-      <w:r>
-        <w:t xml:space="preserve">5V </w:t>
-      </w:r>
-      <w:r>
-        <w:t>am</w:t>
-      </w:r>
-      <w:r>
-        <w:t xml:space="preserve"> RX/TX-Intern Ausgang des µC </w:t>
-      </w:r>
-      <w:r>
-        <w:t>eingeschaltet</w:t>
-      </w:r>
-      <w:r>
-        <w:t xml:space="preserve">. Durch die Verschaltung des BC846 (T6) mit dem BCX53 (T5) wird es auf die 12V hochgestuft, welche nötig sind um die entsprechenden Relais zu schalten (s. Abb. 6). </w:t>
+        <w:t xml:space="preserve">0V an den RX/TX-Intern Ausgang des µC gelegt wird. Der Empfangsmodus wird durch +5V am RX/TX-Intern Ausgang des µC eingeschaltet. Durch die Verschaltung des BC846 (T6) mit dem BCX53 (T5) wird es auf die 12V hochgestuft, welche nötig sind um die entsprechenden Relais zu schalten (s. Abb. 6). </w:t>
       </w:r>
       <w:r>
         <w:t>Um zwischen</w:t>
@@ -2090,8 +2069,6 @@
       <w:r>
         <w:t>. Abb. 4</w:t>
       </w:r>
-      <w:bookmarkStart w:id="0" w:name="_GoBack"/>
-      <w:bookmarkEnd w:id="0"/>
       <w:r>
         <w:t>).</w:t>
       </w:r>
@@ -2561,13 +2538,11 @@
         <w:t>Abbildung 3: Schaltplan der Dämpfungsgliederauswahl</w:t>
       </w:r>
       <w:r>
-        <w:t xml:space="preserve"> mit </w:t>
-      </w:r>
-      <w:proofErr w:type="spellStart"/>
-      <w:r>
-        <w:t>Diodenlogik</w:t>
-      </w:r>
-      <w:proofErr w:type="spellEnd"/>
+        <w:t xml:space="preserve"> </w:t>
+      </w:r>
+      <w:r>
+        <w:t>rechts und links</w:t>
+      </w:r>
     </w:p>
     <w:p>
       <w:r>
@@ -2789,6 +2764,8 @@
     <w:p/>
     <w:p/>
     <w:p>
+      <w:bookmarkStart w:id="0" w:name="_GoBack"/>
+      <w:bookmarkEnd w:id="0"/>
       <w:r>
         <w:t xml:space="preserve">Abbildung </w:t>
       </w:r>
@@ -2966,10 +2943,7 @@
                     <w:spacing w:after="0"/>
                   </w:pPr>
                   <w:r>
-                    <w:t>←</w:t>
-                  </w:r>
-                  <w:r>
-                    <w:t xml:space="preserve"> µC </w:t>
+                    <w:t xml:space="preserve">← µC </w:t>
                   </w:r>
                 </w:p>
                 <w:p>
@@ -3357,13 +3331,7 @@
         <w:spacing w:after="0" w:line="240" w:lineRule="auto"/>
       </w:pPr>
       <w:r>
-        <w:t xml:space="preserve">Abbildung 11: </w:t>
-      </w:r>
-      <w:r>
-        <w:t xml:space="preserve">Layout der Dämpfungsgliederauswahl-Platine </w:t>
-      </w:r>
-      <w:r>
-        <w:t>links</w:t>
+        <w:t>Abbildung 11: Layout der Dämpfungsgliederauswahl-Platine links</w:t>
       </w:r>
     </w:p>
     <w:p>

</xml_diff>